<commit_message>
the word had a pic
</commit_message>
<xml_diff>
--- a/SQL数据库.docx
+++ b/SQL数据库.docx
@@ -482,16 +482,16 @@
     <w:p>
       <w:pPr>
         <w:rPr>
-          <w:rFonts w:ascii="Arial Black" w:hAnsi="Arial Black" w:hint="eastAsia"/>
-          <w:sz w:val="30"/>
-          <w:szCs w:val="30"/>
-        </w:rPr>
-      </w:pPr>
-    </w:p>
-    <w:p>
-      <w:pPr>
-        <w:rPr>
-          <w:rFonts w:ascii="Arial Black" w:hAnsi="Arial Black" w:hint="eastAsia"/>
+          <w:rFonts w:ascii="Arial Black" w:hAnsi="Arial Black"/>
+          <w:sz w:val="30"/>
+          <w:szCs w:val="30"/>
+        </w:rPr>
+      </w:pPr>
+    </w:p>
+    <w:p>
+      <w:pPr>
+        <w:rPr>
+          <w:rFonts w:ascii="Arial Black" w:hAnsi="Arial Black"/>
           <w:sz w:val="30"/>
           <w:szCs w:val="30"/>
         </w:rPr>
@@ -551,7 +551,7 @@
     <w:p>
       <w:pPr>
         <w:rPr>
-          <w:rFonts w:ascii="Arial Black" w:hAnsi="Arial Black" w:hint="eastAsia"/>
+          <w:rFonts w:ascii="Arial Black" w:hAnsi="Arial Black"/>
           <w:sz w:val="30"/>
           <w:szCs w:val="30"/>
         </w:rPr>
@@ -600,7 +600,7 @@
     <w:p>
       <w:pPr>
         <w:rPr>
-          <w:rFonts w:ascii="Arial Black" w:hAnsi="Arial Black" w:hint="eastAsia"/>
+          <w:rFonts w:ascii="Arial Black" w:hAnsi="Arial Black"/>
           <w:sz w:val="30"/>
           <w:szCs w:val="30"/>
         </w:rPr>
@@ -660,15 +660,7 @@
           <w:sz w:val="30"/>
           <w:szCs w:val="30"/>
         </w:rPr>
-        <w:t>DROP</w:t>
-      </w:r>
-      <w:r>
-        <w:rPr>
-          <w:rFonts w:ascii="Arial Black" w:hAnsi="Arial Black"/>
-          <w:sz w:val="30"/>
-          <w:szCs w:val="30"/>
-        </w:rPr>
-        <w:t xml:space="preserve"> DATABASE “</w:t>
+        <w:t>DROP DATABASE “</w:t>
       </w:r>
       <w:r>
         <w:rPr>
@@ -698,7 +690,7 @@
     <w:p>
       <w:pPr>
         <w:rPr>
-          <w:rFonts w:ascii="Arial Black" w:hAnsi="Arial Black" w:hint="eastAsia"/>
+          <w:rFonts w:ascii="Arial Black" w:hAnsi="Arial Black"/>
           <w:sz w:val="30"/>
           <w:szCs w:val="30"/>
         </w:rPr>
@@ -733,15 +725,7 @@
           <w:sz w:val="30"/>
           <w:szCs w:val="30"/>
         </w:rPr>
-        <w:t>表</w:t>
-      </w:r>
-      <w:r>
-        <w:rPr>
-          <w:rFonts w:ascii="Arial Black" w:hAnsi="Arial Black" w:hint="eastAsia"/>
-          <w:sz w:val="30"/>
-          <w:szCs w:val="30"/>
-        </w:rPr>
-        <w:t>名</w:t>
+        <w:t>表名</w:t>
       </w:r>
       <w:r>
         <w:rPr>
@@ -759,322 +743,387 @@
         </w:rPr>
         <w:t>删除目标表</w:t>
       </w:r>
+    </w:p>
+    <w:p>
+      <w:pPr>
+        <w:rPr>
+          <w:rFonts w:ascii="Arial Black" w:hAnsi="Arial Black"/>
+          <w:sz w:val="30"/>
+          <w:szCs w:val="30"/>
+        </w:rPr>
+      </w:pPr>
+    </w:p>
+    <w:p>
+      <w:pPr>
+        <w:rPr>
+          <w:rFonts w:ascii="Arial Black" w:hAnsi="Arial Black"/>
+          <w:sz w:val="30"/>
+          <w:szCs w:val="30"/>
+        </w:rPr>
+      </w:pPr>
+      <w:r>
+        <w:rPr>
+          <w:rFonts w:ascii="Arial Black" w:hAnsi="Arial Black" w:hint="eastAsia"/>
+          <w:sz w:val="30"/>
+          <w:szCs w:val="30"/>
+        </w:rPr>
+        <w:t>创建表的方式</w:t>
+      </w:r>
+      <w:r>
+        <w:rPr>
+          <w:rFonts w:ascii="Arial Black" w:hAnsi="Arial Black" w:hint="eastAsia"/>
+          <w:sz w:val="30"/>
+          <w:szCs w:val="30"/>
+        </w:rPr>
+        <w:t>:</w:t>
+      </w:r>
+    </w:p>
+    <w:p>
+      <w:pPr>
+        <w:rPr>
+          <w:rFonts w:ascii="Arial Black" w:hAnsi="Arial Black"/>
+          <w:sz w:val="30"/>
+          <w:szCs w:val="30"/>
+        </w:rPr>
+      </w:pPr>
+      <w:r>
+        <w:rPr>
+          <w:rFonts w:ascii="Arial Black" w:hAnsi="Arial Black"/>
+          <w:sz w:val="30"/>
+          <w:szCs w:val="30"/>
+        </w:rPr>
+        <w:t>CREATE TABLE `</w:t>
+      </w:r>
+      <w:r>
+        <w:rPr>
+          <w:rFonts w:ascii="Arial Black" w:hAnsi="Arial Black" w:hint="eastAsia"/>
+          <w:sz w:val="30"/>
+          <w:szCs w:val="30"/>
+        </w:rPr>
+        <w:t>表名</w:t>
+      </w:r>
+      <w:r>
+        <w:rPr>
+          <w:rFonts w:ascii="Arial Black" w:hAnsi="Arial Black"/>
+          <w:sz w:val="30"/>
+          <w:szCs w:val="30"/>
+        </w:rPr>
+        <w:t>` (</w:t>
+      </w:r>
+    </w:p>
+    <w:p>
+      <w:pPr>
+        <w:rPr>
+          <w:rFonts w:ascii="Arial Black" w:hAnsi="Arial Black"/>
+          <w:sz w:val="30"/>
+          <w:szCs w:val="30"/>
+        </w:rPr>
+      </w:pPr>
+      <w:r>
+        <w:rPr>
+          <w:rFonts w:ascii="Arial Black" w:hAnsi="Arial Black"/>
+          <w:sz w:val="30"/>
+          <w:szCs w:val="30"/>
+        </w:rPr>
+        <w:t xml:space="preserve">  `id` </w:t>
+      </w:r>
+      <w:proofErr w:type="gramStart"/>
+      <w:r>
+        <w:rPr>
+          <w:rFonts w:ascii="Arial Black" w:hAnsi="Arial Black"/>
+          <w:sz w:val="30"/>
+          <w:szCs w:val="30"/>
+        </w:rPr>
+        <w:t>INT(</w:t>
+      </w:r>
+      <w:proofErr w:type="gramEnd"/>
+      <w:r>
+        <w:rPr>
+          <w:rFonts w:ascii="Arial Black" w:hAnsi="Arial Black"/>
+          <w:sz w:val="30"/>
+          <w:szCs w:val="30"/>
+        </w:rPr>
+        <w:t>11) NOT NULL AUTO_INCREMENT,</w:t>
+      </w:r>
+    </w:p>
+    <w:p>
+      <w:pPr>
+        <w:rPr>
+          <w:rFonts w:ascii="Arial Black" w:hAnsi="Arial Black"/>
+          <w:sz w:val="30"/>
+          <w:szCs w:val="30"/>
+        </w:rPr>
+      </w:pPr>
+      <w:r>
+        <w:rPr>
+          <w:rFonts w:ascii="Arial Black" w:hAnsi="Arial Black"/>
+          <w:sz w:val="30"/>
+          <w:szCs w:val="30"/>
+        </w:rPr>
+        <w:t xml:space="preserve">  `username` VARCHAR(20) NOT NULL COMMENT '</w:t>
+      </w:r>
+      <w:r>
+        <w:rPr>
+          <w:rFonts w:ascii="Arial Black" w:hAnsi="Arial Black"/>
+          <w:sz w:val="30"/>
+          <w:szCs w:val="30"/>
+        </w:rPr>
+        <w:t>用户名</w:t>
+      </w:r>
+      <w:r>
+        <w:rPr>
+          <w:rFonts w:ascii="Arial Black" w:hAnsi="Arial Black"/>
+          <w:sz w:val="30"/>
+          <w:szCs w:val="30"/>
+        </w:rPr>
+        <w:t>',</w:t>
+      </w:r>
+    </w:p>
+    <w:p>
+      <w:pPr>
+        <w:rPr>
+          <w:rFonts w:ascii="Arial Black" w:hAnsi="Arial Black"/>
+          <w:sz w:val="30"/>
+          <w:szCs w:val="30"/>
+        </w:rPr>
+      </w:pPr>
+      <w:r>
+        <w:rPr>
+          <w:rFonts w:ascii="Arial Black" w:hAnsi="Arial Black"/>
+          <w:sz w:val="30"/>
+          <w:szCs w:val="30"/>
+        </w:rPr>
+        <w:t xml:space="preserve">  `password` VARCHAR(32) NOT NULL COMMENT '</w:t>
+      </w:r>
+      <w:r>
+        <w:rPr>
+          <w:rFonts w:ascii="Arial Black" w:hAnsi="Arial Black"/>
+          <w:sz w:val="30"/>
+          <w:szCs w:val="30"/>
+        </w:rPr>
+        <w:t>密码</w:t>
+      </w:r>
+      <w:r>
+        <w:rPr>
+          <w:rFonts w:ascii="Arial Black" w:hAnsi="Arial Black"/>
+          <w:sz w:val="30"/>
+          <w:szCs w:val="30"/>
+        </w:rPr>
+        <w:t>',</w:t>
+      </w:r>
+    </w:p>
+    <w:p>
+      <w:pPr>
+        <w:rPr>
+          <w:rFonts w:ascii="Arial Black" w:hAnsi="Arial Black"/>
+          <w:sz w:val="30"/>
+          <w:szCs w:val="30"/>
+        </w:rPr>
+      </w:pPr>
+      <w:r>
+        <w:rPr>
+          <w:rFonts w:ascii="Arial Black" w:hAnsi="Arial Black"/>
+          <w:sz w:val="30"/>
+          <w:szCs w:val="30"/>
+        </w:rPr>
+        <w:t xml:space="preserve">  `</w:t>
+      </w:r>
+      <w:proofErr w:type="spellStart"/>
+      <w:r>
+        <w:rPr>
+          <w:rFonts w:ascii="Arial Black" w:hAnsi="Arial Black"/>
+          <w:sz w:val="30"/>
+          <w:szCs w:val="30"/>
+        </w:rPr>
+        <w:t>creat_time</w:t>
+      </w:r>
+      <w:proofErr w:type="spellEnd"/>
+      <w:r>
+        <w:rPr>
+          <w:rFonts w:ascii="Arial Black" w:hAnsi="Arial Black"/>
+          <w:sz w:val="30"/>
+          <w:szCs w:val="30"/>
+        </w:rPr>
+        <w:t>` DATETIME DEFAULT NULL COMMENT '</w:t>
+      </w:r>
+      <w:r>
+        <w:rPr>
+          <w:rFonts w:ascii="Arial Black" w:hAnsi="Arial Black"/>
+          <w:sz w:val="30"/>
+          <w:szCs w:val="30"/>
+        </w:rPr>
+        <w:t>创建时间</w:t>
+      </w:r>
+      <w:r>
+        <w:rPr>
+          <w:rFonts w:ascii="Arial Black" w:hAnsi="Arial Black"/>
+          <w:sz w:val="30"/>
+          <w:szCs w:val="30"/>
+        </w:rPr>
+        <w:t>',</w:t>
+      </w:r>
+    </w:p>
+    <w:p>
+      <w:pPr>
+        <w:rPr>
+          <w:rFonts w:ascii="Arial Black" w:hAnsi="Arial Black"/>
+          <w:sz w:val="30"/>
+          <w:szCs w:val="30"/>
+        </w:rPr>
+      </w:pPr>
+      <w:r>
+        <w:rPr>
+          <w:rFonts w:ascii="Arial Black" w:hAnsi="Arial Black"/>
+          <w:sz w:val="30"/>
+          <w:szCs w:val="30"/>
+        </w:rPr>
+        <w:lastRenderedPageBreak/>
+        <w:t xml:space="preserve">  `</w:t>
+      </w:r>
+      <w:proofErr w:type="spellStart"/>
+      <w:r>
+        <w:rPr>
+          <w:rFonts w:ascii="Arial Black" w:hAnsi="Arial Black"/>
+          <w:sz w:val="30"/>
+          <w:szCs w:val="30"/>
+        </w:rPr>
+        <w:t>update_time</w:t>
+      </w:r>
+      <w:proofErr w:type="spellEnd"/>
+      <w:r>
+        <w:rPr>
+          <w:rFonts w:ascii="Arial Black" w:hAnsi="Arial Black"/>
+          <w:sz w:val="30"/>
+          <w:szCs w:val="30"/>
+        </w:rPr>
+        <w:t>` DATETIME DEFAULT NULL COMMENT '</w:t>
+      </w:r>
+      <w:r>
+        <w:rPr>
+          <w:rFonts w:ascii="Arial Black" w:hAnsi="Arial Black"/>
+          <w:sz w:val="30"/>
+          <w:szCs w:val="30"/>
+        </w:rPr>
+        <w:t>更新时间</w:t>
+      </w:r>
+      <w:r>
+        <w:rPr>
+          <w:rFonts w:ascii="Arial Black" w:hAnsi="Arial Black"/>
+          <w:sz w:val="30"/>
+          <w:szCs w:val="30"/>
+        </w:rPr>
+        <w:t>',</w:t>
+      </w:r>
+    </w:p>
+    <w:p>
+      <w:pPr>
+        <w:rPr>
+          <w:rFonts w:ascii="Arial Black" w:hAnsi="Arial Black"/>
+          <w:sz w:val="30"/>
+          <w:szCs w:val="30"/>
+        </w:rPr>
+      </w:pPr>
+      <w:r>
+        <w:rPr>
+          <w:rFonts w:ascii="Arial Black" w:hAnsi="Arial Black"/>
+          <w:sz w:val="30"/>
+          <w:szCs w:val="30"/>
+        </w:rPr>
+        <w:t xml:space="preserve">  PRIMARY KEY (`id`)</w:t>
+      </w:r>
+    </w:p>
+    <w:p>
+      <w:pPr>
+        <w:rPr>
+          <w:rFonts w:ascii="Arial Black" w:hAnsi="Arial Black"/>
+          <w:sz w:val="30"/>
+          <w:szCs w:val="30"/>
+        </w:rPr>
+      </w:pPr>
+      <w:r>
+        <w:rPr>
+          <w:rFonts w:ascii="Arial Black" w:hAnsi="Arial Black"/>
+          <w:sz w:val="30"/>
+          <w:szCs w:val="30"/>
+        </w:rPr>
+        <w:t>) ENGINE=INNODB DEFAULT CHARSET=utf8;</w:t>
+      </w:r>
+    </w:p>
+    <w:p>
+      <w:pPr>
+        <w:rPr>
+          <w:rFonts w:ascii="Arial Black" w:hAnsi="Arial Black"/>
+          <w:sz w:val="30"/>
+          <w:szCs w:val="30"/>
+        </w:rPr>
+      </w:pPr>
+    </w:p>
+    <w:p>
+      <w:pPr>
+        <w:rPr>
+          <w:rFonts w:ascii="Arial Black" w:hAnsi="Arial Black" w:hint="eastAsia"/>
+          <w:sz w:val="30"/>
+          <w:szCs w:val="30"/>
+        </w:rPr>
+      </w:pPr>
       <w:bookmarkStart w:id="0" w:name="_GoBack"/>
       <w:bookmarkEnd w:id="0"/>
-    </w:p>
-    <w:p>
-      <w:pPr>
-        <w:rPr>
-          <w:rFonts w:ascii="Arial Black" w:hAnsi="Arial Black"/>
-          <w:sz w:val="30"/>
-          <w:szCs w:val="30"/>
-        </w:rPr>
-      </w:pPr>
-    </w:p>
-    <w:p>
-      <w:pPr>
-        <w:rPr>
-          <w:rFonts w:ascii="Arial Black" w:hAnsi="Arial Black"/>
-          <w:sz w:val="30"/>
-          <w:szCs w:val="30"/>
-        </w:rPr>
-      </w:pPr>
-      <w:r>
-        <w:rPr>
-          <w:rFonts w:ascii="Arial Black" w:hAnsi="Arial Black" w:hint="eastAsia"/>
-          <w:sz w:val="30"/>
-          <w:szCs w:val="30"/>
-        </w:rPr>
-        <w:t>创建表的方式</w:t>
-      </w:r>
-      <w:r>
-        <w:rPr>
-          <w:rFonts w:ascii="Arial Black" w:hAnsi="Arial Black" w:hint="eastAsia"/>
-          <w:sz w:val="30"/>
-          <w:szCs w:val="30"/>
-        </w:rPr>
-        <w:t>:</w:t>
-      </w:r>
-    </w:p>
-    <w:p>
-      <w:pPr>
-        <w:rPr>
-          <w:rFonts w:ascii="Arial Black" w:hAnsi="Arial Black"/>
-          <w:sz w:val="30"/>
-          <w:szCs w:val="30"/>
-        </w:rPr>
-      </w:pPr>
-      <w:r>
-        <w:rPr>
-          <w:rFonts w:ascii="Arial Black" w:hAnsi="Arial Black"/>
-          <w:sz w:val="30"/>
-          <w:szCs w:val="30"/>
-        </w:rPr>
-        <w:t>CREATE TABLE `</w:t>
-      </w:r>
-      <w:r>
-        <w:rPr>
-          <w:rFonts w:ascii="Arial Black" w:hAnsi="Arial Black" w:hint="eastAsia"/>
-          <w:sz w:val="30"/>
-          <w:szCs w:val="30"/>
-        </w:rPr>
-        <w:t>表名</w:t>
-      </w:r>
-      <w:r>
-        <w:rPr>
-          <w:rFonts w:ascii="Arial Black" w:hAnsi="Arial Black"/>
-          <w:sz w:val="30"/>
-          <w:szCs w:val="30"/>
-        </w:rPr>
-        <w:t>` (</w:t>
-      </w:r>
-    </w:p>
-    <w:p>
-      <w:pPr>
-        <w:rPr>
-          <w:rFonts w:ascii="Arial Black" w:hAnsi="Arial Black"/>
-          <w:sz w:val="30"/>
-          <w:szCs w:val="30"/>
-        </w:rPr>
-      </w:pPr>
-      <w:r>
-        <w:rPr>
-          <w:rFonts w:ascii="Arial Black" w:hAnsi="Arial Black"/>
-          <w:sz w:val="30"/>
-          <w:szCs w:val="30"/>
-        </w:rPr>
-        <w:t xml:space="preserve">  `id` </w:t>
-      </w:r>
-      <w:proofErr w:type="gramStart"/>
-      <w:r>
-        <w:rPr>
-          <w:rFonts w:ascii="Arial Black" w:hAnsi="Arial Black"/>
-          <w:sz w:val="30"/>
-          <w:szCs w:val="30"/>
-        </w:rPr>
-        <w:t>INT(</w:t>
-      </w:r>
-      <w:proofErr w:type="gramEnd"/>
-      <w:r>
-        <w:rPr>
-          <w:rFonts w:ascii="Arial Black" w:hAnsi="Arial Black"/>
-          <w:sz w:val="30"/>
-          <w:szCs w:val="30"/>
-        </w:rPr>
-        <w:t>11) NOT NULL AUTO_INCREMENT,</w:t>
-      </w:r>
-    </w:p>
-    <w:p>
-      <w:pPr>
-        <w:rPr>
-          <w:rFonts w:ascii="Arial Black" w:hAnsi="Arial Black"/>
-          <w:sz w:val="30"/>
-          <w:szCs w:val="30"/>
-        </w:rPr>
-      </w:pPr>
-      <w:r>
-        <w:rPr>
-          <w:rFonts w:ascii="Arial Black" w:hAnsi="Arial Black"/>
-          <w:sz w:val="30"/>
-          <w:szCs w:val="30"/>
-        </w:rPr>
-        <w:t xml:space="preserve">  `username` VARCHAR(20) NOT NULL COMMENT '</w:t>
-      </w:r>
-      <w:r>
-        <w:rPr>
-          <w:rFonts w:ascii="Arial Black" w:hAnsi="Arial Black"/>
-          <w:sz w:val="30"/>
-          <w:szCs w:val="30"/>
-        </w:rPr>
-        <w:t>用户名</w:t>
-      </w:r>
-      <w:r>
-        <w:rPr>
-          <w:rFonts w:ascii="Arial Black" w:hAnsi="Arial Black"/>
-          <w:sz w:val="30"/>
-          <w:szCs w:val="30"/>
-        </w:rPr>
-        <w:t>',</w:t>
-      </w:r>
-    </w:p>
-    <w:p>
-      <w:pPr>
-        <w:rPr>
-          <w:rFonts w:ascii="Arial Black" w:hAnsi="Arial Black"/>
-          <w:sz w:val="30"/>
-          <w:szCs w:val="30"/>
-        </w:rPr>
-      </w:pPr>
-      <w:r>
-        <w:rPr>
-          <w:rFonts w:ascii="Arial Black" w:hAnsi="Arial Black"/>
-          <w:sz w:val="30"/>
-          <w:szCs w:val="30"/>
-        </w:rPr>
-        <w:t xml:space="preserve">  `password` VARCHAR(32) NOT NULL COMMENT '</w:t>
-      </w:r>
-      <w:r>
-        <w:rPr>
-          <w:rFonts w:ascii="Arial Black" w:hAnsi="Arial Black"/>
-          <w:sz w:val="30"/>
-          <w:szCs w:val="30"/>
-        </w:rPr>
-        <w:t>密码</w:t>
-      </w:r>
-      <w:r>
-        <w:rPr>
-          <w:rFonts w:ascii="Arial Black" w:hAnsi="Arial Black"/>
-          <w:sz w:val="30"/>
-          <w:szCs w:val="30"/>
-        </w:rPr>
-        <w:t>',</w:t>
-      </w:r>
-    </w:p>
-    <w:p>
-      <w:pPr>
-        <w:rPr>
-          <w:rFonts w:ascii="Arial Black" w:hAnsi="Arial Black"/>
-          <w:sz w:val="30"/>
-          <w:szCs w:val="30"/>
-        </w:rPr>
-      </w:pPr>
-      <w:r>
-        <w:rPr>
-          <w:rFonts w:ascii="Arial Black" w:hAnsi="Arial Black"/>
-          <w:sz w:val="30"/>
-          <w:szCs w:val="30"/>
-        </w:rPr>
-        <w:t xml:space="preserve">  `</w:t>
-      </w:r>
-      <w:proofErr w:type="spellStart"/>
-      <w:r>
-        <w:rPr>
-          <w:rFonts w:ascii="Arial Black" w:hAnsi="Arial Black"/>
-          <w:sz w:val="30"/>
-          <w:szCs w:val="30"/>
-        </w:rPr>
-        <w:t>creat_time</w:t>
-      </w:r>
-      <w:proofErr w:type="spellEnd"/>
-      <w:r>
-        <w:rPr>
-          <w:rFonts w:ascii="Arial Black" w:hAnsi="Arial Black"/>
-          <w:sz w:val="30"/>
-          <w:szCs w:val="30"/>
-        </w:rPr>
-        <w:t>` DATETIME DEFAULT NULL COMMENT '</w:t>
-      </w:r>
-      <w:r>
-        <w:rPr>
-          <w:rFonts w:ascii="Arial Black" w:hAnsi="Arial Black"/>
-          <w:sz w:val="30"/>
-          <w:szCs w:val="30"/>
-        </w:rPr>
-        <w:t>创建时间</w:t>
-      </w:r>
-      <w:r>
-        <w:rPr>
-          <w:rFonts w:ascii="Arial Black" w:hAnsi="Arial Black"/>
-          <w:sz w:val="30"/>
-          <w:szCs w:val="30"/>
-        </w:rPr>
-        <w:t>',</w:t>
-      </w:r>
-    </w:p>
-    <w:p>
-      <w:pPr>
-        <w:rPr>
-          <w:rFonts w:ascii="Arial Black" w:hAnsi="Arial Black"/>
-          <w:sz w:val="30"/>
-          <w:szCs w:val="30"/>
-        </w:rPr>
-      </w:pPr>
-      <w:r>
-        <w:rPr>
-          <w:rFonts w:ascii="Arial Black" w:hAnsi="Arial Black"/>
-          <w:sz w:val="30"/>
-          <w:szCs w:val="30"/>
-        </w:rPr>
-        <w:lastRenderedPageBreak/>
-        <w:t xml:space="preserve">  `</w:t>
-      </w:r>
-      <w:proofErr w:type="spellStart"/>
-      <w:r>
-        <w:rPr>
-          <w:rFonts w:ascii="Arial Black" w:hAnsi="Arial Black"/>
-          <w:sz w:val="30"/>
-          <w:szCs w:val="30"/>
-        </w:rPr>
-        <w:t>update_time</w:t>
-      </w:r>
-      <w:proofErr w:type="spellEnd"/>
-      <w:r>
-        <w:rPr>
-          <w:rFonts w:ascii="Arial Black" w:hAnsi="Arial Black"/>
-          <w:sz w:val="30"/>
-          <w:szCs w:val="30"/>
-        </w:rPr>
-        <w:t>` DATETIME DEFAULT NULL COMMENT '</w:t>
-      </w:r>
-      <w:r>
-        <w:rPr>
-          <w:rFonts w:ascii="Arial Black" w:hAnsi="Arial Black"/>
-          <w:sz w:val="30"/>
-          <w:szCs w:val="30"/>
-        </w:rPr>
-        <w:t>更新时间</w:t>
-      </w:r>
-      <w:r>
-        <w:rPr>
-          <w:rFonts w:ascii="Arial Black" w:hAnsi="Arial Black"/>
-          <w:sz w:val="30"/>
-          <w:szCs w:val="30"/>
-        </w:rPr>
-        <w:t>',</w:t>
-      </w:r>
-    </w:p>
-    <w:p>
-      <w:pPr>
-        <w:rPr>
-          <w:rFonts w:ascii="Arial Black" w:hAnsi="Arial Black"/>
-          <w:sz w:val="30"/>
-          <w:szCs w:val="30"/>
-        </w:rPr>
-      </w:pPr>
-      <w:r>
-        <w:rPr>
-          <w:rFonts w:ascii="Arial Black" w:hAnsi="Arial Black"/>
-          <w:sz w:val="30"/>
-          <w:szCs w:val="30"/>
-        </w:rPr>
-        <w:t xml:space="preserve">  PRIMARY KEY (`id`)</w:t>
-      </w:r>
-    </w:p>
-    <w:p>
-      <w:pPr>
-        <w:rPr>
-          <w:rFonts w:ascii="Arial Black" w:hAnsi="Arial Black"/>
-          <w:sz w:val="30"/>
-          <w:szCs w:val="30"/>
-        </w:rPr>
-      </w:pPr>
-      <w:r>
-        <w:rPr>
-          <w:rFonts w:ascii="Arial Black" w:hAnsi="Arial Black"/>
-          <w:sz w:val="30"/>
-          <w:szCs w:val="30"/>
-        </w:rPr>
-        <w:t>) ENGINE=INNODB DEFAULT CHARSET=utf8;</w:t>
-      </w:r>
-    </w:p>
-    <w:p>
-      <w:pPr>
-        <w:rPr>
-          <w:rFonts w:ascii="Arial Black" w:hAnsi="Arial Black"/>
-          <w:sz w:val="30"/>
-          <w:szCs w:val="30"/>
-        </w:rPr>
-      </w:pPr>
+      <w:r>
+        <w:rPr>
+          <w:rFonts w:ascii="Arial Black" w:hAnsi="Arial Black"/>
+          <w:noProof/>
+          <w:sz w:val="30"/>
+          <w:szCs w:val="30"/>
+        </w:rPr>
+        <w:drawing>
+          <wp:inline distT="0" distB="0" distL="0" distR="0" wp14:anchorId="1E4E4EF9" wp14:editId="57D65416">
+            <wp:extent cx="4029075" cy="1247775"/>
+            <wp:effectExtent l="0" t="0" r="9525" b="9525"/>
+            <wp:docPr id="1" name="图片 1"/>
+            <wp:cNvGraphicFramePr>
+              <a:graphicFrameLocks xmlns:a="http://schemas.openxmlformats.org/drawingml/2006/main" noChangeAspect="1"/>
+            </wp:cNvGraphicFramePr>
+            <a:graphic xmlns:a="http://schemas.openxmlformats.org/drawingml/2006/main">
+              <a:graphicData uri="http://schemas.openxmlformats.org/drawingml/2006/picture">
+                <pic:pic xmlns:pic="http://schemas.openxmlformats.org/drawingml/2006/picture">
+                  <pic:nvPicPr>
+                    <pic:cNvPr id="0" name="Picture 1"/>
+                    <pic:cNvPicPr>
+                      <a:picLocks noChangeAspect="1" noChangeArrowheads="1"/>
+                    </pic:cNvPicPr>
+                  </pic:nvPicPr>
+                  <pic:blipFill>
+                    <a:blip r:embed="rId6">
+                      <a:extLst>
+                        <a:ext uri="{28A0092B-C50C-407E-A947-70E740481C1C}">
+                          <a14:useLocalDpi xmlns:a14="http://schemas.microsoft.com/office/drawing/2010/main" val="0"/>
+                        </a:ext>
+                      </a:extLst>
+                    </a:blip>
+                    <a:srcRect/>
+                    <a:stretch>
+                      <a:fillRect/>
+                    </a:stretch>
+                  </pic:blipFill>
+                  <pic:spPr bwMode="auto">
+                    <a:xfrm>
+                      <a:off x="0" y="0"/>
+                      <a:ext cx="4029075" cy="1247775"/>
+                    </a:xfrm>
+                    <a:prstGeom prst="rect">
+                      <a:avLst/>
+                    </a:prstGeom>
+                    <a:noFill/>
+                    <a:ln>
+                      <a:noFill/>
+                    </a:ln>
+                  </pic:spPr>
+                </pic:pic>
+              </a:graphicData>
+            </a:graphic>
+          </wp:inline>
+        </w:drawing>
+      </w:r>
     </w:p>
     <w:sectPr>
       <w:pgSz w:w="11906" w:h="16838"/>

</xml_diff>

<commit_message>
had some pics now
</commit_message>
<xml_diff>
--- a/SQL数据库.docx
+++ b/SQL数据库.docx
@@ -727,8 +727,6 @@
         </w:rPr>
         <w:t>`</w:t>
       </w:r>
-      <w:bookmarkStart w:id="0" w:name="_GoBack"/>
-      <w:bookmarkEnd w:id="0"/>
       <w:r>
         <w:rPr>
           <w:rFonts w:ascii="Arial Black" w:hAnsi="Arial Black" w:hint="eastAsia"/>
@@ -1139,6 +1137,991 @@
             </a:graphic>
           </wp:inline>
         </w:drawing>
+      </w:r>
+    </w:p>
+    <w:p>
+      <w:pPr>
+        <w:rPr>
+          <w:rFonts w:ascii="Arial Black" w:hAnsi="Arial Black"/>
+          <w:sz w:val="30"/>
+          <w:szCs w:val="30"/>
+        </w:rPr>
+      </w:pPr>
+    </w:p>
+    <w:p>
+      <w:pPr>
+        <w:rPr>
+          <w:rFonts w:ascii="Arial Black" w:hAnsi="Arial Black"/>
+          <w:sz w:val="30"/>
+          <w:szCs w:val="30"/>
+        </w:rPr>
+      </w:pPr>
+      <w:r>
+        <w:rPr>
+          <w:rFonts w:ascii="Arial Black" w:hAnsi="Arial Black" w:hint="eastAsia"/>
+          <w:sz w:val="30"/>
+          <w:szCs w:val="30"/>
+        </w:rPr>
+        <w:t>数据库中表的插入语句</w:t>
+      </w:r>
+      <w:r>
+        <w:rPr>
+          <w:rFonts w:ascii="Arial Black" w:hAnsi="Arial Black" w:hint="eastAsia"/>
+          <w:sz w:val="30"/>
+          <w:szCs w:val="30"/>
+        </w:rPr>
+        <w:t>:</w:t>
+      </w:r>
+    </w:p>
+    <w:p>
+      <w:pPr>
+        <w:rPr>
+          <w:rFonts w:ascii="Arial Black" w:hAnsi="Arial Black"/>
+          <w:sz w:val="30"/>
+          <w:szCs w:val="30"/>
+        </w:rPr>
+      </w:pPr>
+      <w:r>
+        <w:rPr>
+          <w:rFonts w:ascii="Arial Black" w:hAnsi="Arial Black"/>
+          <w:sz w:val="30"/>
+          <w:szCs w:val="30"/>
+        </w:rPr>
+        <w:t>INSERT INTO `</w:t>
+      </w:r>
+      <w:r>
+        <w:rPr>
+          <w:rFonts w:ascii="Arial Black" w:hAnsi="Arial Black" w:hint="eastAsia"/>
+          <w:sz w:val="30"/>
+          <w:szCs w:val="30"/>
+        </w:rPr>
+        <w:t>数据库中已存在表名</w:t>
+      </w:r>
+      <w:r>
+        <w:rPr>
+          <w:rFonts w:ascii="Arial Black" w:hAnsi="Arial Black"/>
+          <w:sz w:val="30"/>
+          <w:szCs w:val="30"/>
+        </w:rPr>
+        <w:t>` (</w:t>
+      </w:r>
+    </w:p>
+    <w:p>
+      <w:pPr>
+        <w:rPr>
+          <w:rFonts w:ascii="Arial Black" w:hAnsi="Arial Black"/>
+          <w:sz w:val="30"/>
+          <w:szCs w:val="30"/>
+        </w:rPr>
+      </w:pPr>
+      <w:r>
+        <w:rPr>
+          <w:rFonts w:ascii="Arial Black" w:hAnsi="Arial Black"/>
+          <w:sz w:val="30"/>
+          <w:szCs w:val="30"/>
+        </w:rPr>
+        <w:t>`</w:t>
+      </w:r>
+      <w:r>
+        <w:rPr>
+          <w:rFonts w:ascii="Arial Black" w:hAnsi="Arial Black" w:hint="eastAsia"/>
+          <w:sz w:val="30"/>
+          <w:szCs w:val="30"/>
+        </w:rPr>
+        <w:t>若干字段</w:t>
+      </w:r>
+      <w:r>
+        <w:rPr>
+          <w:rFonts w:ascii="Arial Black" w:hAnsi="Arial Black" w:hint="eastAsia"/>
+          <w:sz w:val="30"/>
+          <w:szCs w:val="30"/>
+        </w:rPr>
+        <w:t>-</w:t>
+      </w:r>
+      <w:r>
+        <w:rPr>
+          <w:rFonts w:ascii="Arial Black" w:hAnsi="Arial Black" w:hint="eastAsia"/>
+          <w:sz w:val="30"/>
+          <w:szCs w:val="30"/>
+        </w:rPr>
+        <w:t>以逗号隔开</w:t>
+      </w:r>
+      <w:r>
+        <w:rPr>
+          <w:rFonts w:ascii="Arial Black" w:hAnsi="Arial Black"/>
+          <w:sz w:val="30"/>
+          <w:szCs w:val="30"/>
+        </w:rPr>
+        <w:t>`,)</w:t>
+      </w:r>
+      <w:r>
+        <w:rPr>
+          <w:rFonts w:ascii="Arial Black" w:hAnsi="Arial Black"/>
+          <w:sz w:val="30"/>
+          <w:szCs w:val="30"/>
+        </w:rPr>
+        <w:t xml:space="preserve"> </w:t>
+      </w:r>
+      <w:r>
+        <w:rPr>
+          <w:rFonts w:ascii="Arial Black" w:hAnsi="Arial Black"/>
+          <w:sz w:val="30"/>
+          <w:szCs w:val="30"/>
+        </w:rPr>
+        <w:t>VALUE</w:t>
+      </w:r>
+      <w:r>
+        <w:rPr>
+          <w:rFonts w:ascii="Arial Black" w:hAnsi="Arial Black"/>
+          <w:sz w:val="30"/>
+          <w:szCs w:val="30"/>
+        </w:rPr>
+        <w:t xml:space="preserve"> </w:t>
+      </w:r>
+      <w:r>
+        <w:rPr>
+          <w:rFonts w:ascii="Arial Black" w:hAnsi="Arial Black"/>
+          <w:sz w:val="30"/>
+          <w:szCs w:val="30"/>
+        </w:rPr>
+        <w:t>('</w:t>
+      </w:r>
+      <w:r>
+        <w:rPr>
+          <w:rFonts w:ascii="Arial Black" w:hAnsi="Arial Black" w:hint="eastAsia"/>
+          <w:sz w:val="30"/>
+          <w:szCs w:val="30"/>
+        </w:rPr>
+        <w:t>字段对应的值</w:t>
+      </w:r>
+      <w:r>
+        <w:rPr>
+          <w:rFonts w:ascii="Arial Black" w:hAnsi="Arial Black" w:hint="eastAsia"/>
+          <w:sz w:val="30"/>
+          <w:szCs w:val="30"/>
+        </w:rPr>
+        <w:t>-</w:t>
+      </w:r>
+      <w:r>
+        <w:rPr>
+          <w:rFonts w:ascii="Arial Black" w:hAnsi="Arial Black" w:hint="eastAsia"/>
+          <w:sz w:val="30"/>
+          <w:szCs w:val="30"/>
+        </w:rPr>
+        <w:t>也以逗号隔开</w:t>
+      </w:r>
+      <w:r>
+        <w:rPr>
+          <w:rFonts w:ascii="Arial Black" w:hAnsi="Arial Black"/>
+          <w:sz w:val="30"/>
+          <w:szCs w:val="30"/>
+        </w:rPr>
+        <w:t>');</w:t>
+      </w:r>
+    </w:p>
+    <w:p>
+      <w:pPr>
+        <w:rPr>
+          <w:rFonts w:ascii="Arial Black" w:hAnsi="Arial Black"/>
+          <w:sz w:val="30"/>
+          <w:szCs w:val="30"/>
+        </w:rPr>
+      </w:pPr>
+      <w:r>
+        <w:rPr>
+          <w:rFonts w:ascii="Arial Black" w:hAnsi="Arial Black"/>
+          <w:noProof/>
+          <w:sz w:val="30"/>
+          <w:szCs w:val="30"/>
+        </w:rPr>
+        <w:drawing>
+          <wp:inline distT="0" distB="0" distL="0" distR="0" wp14:anchorId="09C932ED" wp14:editId="766BEB52">
+            <wp:extent cx="4886325" cy="561975"/>
+            <wp:effectExtent l="0" t="0" r="9525" b="9525"/>
+            <wp:docPr id="2" name="图片 2"/>
+            <wp:cNvGraphicFramePr>
+              <a:graphicFrameLocks xmlns:a="http://schemas.openxmlformats.org/drawingml/2006/main" noChangeAspect="1"/>
+            </wp:cNvGraphicFramePr>
+            <a:graphic xmlns:a="http://schemas.openxmlformats.org/drawingml/2006/main">
+              <a:graphicData uri="http://schemas.openxmlformats.org/drawingml/2006/picture">
+                <pic:pic xmlns:pic="http://schemas.openxmlformats.org/drawingml/2006/picture">
+                  <pic:nvPicPr>
+                    <pic:cNvPr id="0" name="Picture 1"/>
+                    <pic:cNvPicPr>
+                      <a:picLocks noChangeAspect="1" noChangeArrowheads="1"/>
+                    </pic:cNvPicPr>
+                  </pic:nvPicPr>
+                  <pic:blipFill>
+                    <a:blip r:embed="rId7">
+                      <a:extLst>
+                        <a:ext uri="{28A0092B-C50C-407E-A947-70E740481C1C}">
+                          <a14:useLocalDpi xmlns:a14="http://schemas.microsoft.com/office/drawing/2010/main" val="0"/>
+                        </a:ext>
+                      </a:extLst>
+                    </a:blip>
+                    <a:srcRect/>
+                    <a:stretch>
+                      <a:fillRect/>
+                    </a:stretch>
+                  </pic:blipFill>
+                  <pic:spPr bwMode="auto">
+                    <a:xfrm>
+                      <a:off x="0" y="0"/>
+                      <a:ext cx="4886325" cy="561975"/>
+                    </a:xfrm>
+                    <a:prstGeom prst="rect">
+                      <a:avLst/>
+                    </a:prstGeom>
+                    <a:noFill/>
+                    <a:ln>
+                      <a:noFill/>
+                    </a:ln>
+                  </pic:spPr>
+                </pic:pic>
+              </a:graphicData>
+            </a:graphic>
+          </wp:inline>
+        </w:drawing>
+      </w:r>
+    </w:p>
+    <w:p>
+      <w:pPr>
+        <w:rPr>
+          <w:rFonts w:ascii="Arial Black" w:hAnsi="Arial Black"/>
+          <w:sz w:val="30"/>
+          <w:szCs w:val="30"/>
+        </w:rPr>
+      </w:pPr>
+      <w:r>
+        <w:rPr>
+          <w:rFonts w:ascii="Arial Black" w:hAnsi="Arial Black"/>
+          <w:sz w:val="30"/>
+          <w:szCs w:val="30"/>
+        </w:rPr>
+        <w:t>INSERT INTO `users` (</w:t>
+      </w:r>
+    </w:p>
+    <w:p>
+      <w:pPr>
+        <w:rPr>
+          <w:rFonts w:ascii="Arial Black" w:hAnsi="Arial Black"/>
+          <w:sz w:val="30"/>
+          <w:szCs w:val="30"/>
+        </w:rPr>
+      </w:pPr>
+      <w:r>
+        <w:rPr>
+          <w:rFonts w:ascii="Arial Black" w:hAnsi="Arial Black"/>
+          <w:sz w:val="30"/>
+          <w:szCs w:val="30"/>
+        </w:rPr>
+        <w:t>`username</w:t>
+      </w:r>
+      <w:proofErr w:type="gramStart"/>
+      <w:r>
+        <w:rPr>
+          <w:rFonts w:ascii="Arial Black" w:hAnsi="Arial Black"/>
+          <w:sz w:val="30"/>
+          <w:szCs w:val="30"/>
+        </w:rPr>
+        <w:t>`,`</w:t>
+      </w:r>
+      <w:proofErr w:type="gramEnd"/>
+      <w:r>
+        <w:rPr>
+          <w:rFonts w:ascii="Arial Black" w:hAnsi="Arial Black"/>
+          <w:sz w:val="30"/>
+          <w:szCs w:val="30"/>
+        </w:rPr>
+        <w:t>password`,`create_time`,`</w:t>
+      </w:r>
+      <w:proofErr w:type="spellStart"/>
+      <w:r>
+        <w:rPr>
+          <w:rFonts w:ascii="Arial Black" w:hAnsi="Arial Black"/>
+          <w:sz w:val="30"/>
+          <w:szCs w:val="30"/>
+        </w:rPr>
+        <w:t>update_time</w:t>
+      </w:r>
+      <w:proofErr w:type="spellEnd"/>
+      <w:r>
+        <w:rPr>
+          <w:rFonts w:ascii="Arial Black" w:hAnsi="Arial Black"/>
+          <w:sz w:val="30"/>
+          <w:szCs w:val="30"/>
+        </w:rPr>
+        <w:t>`</w:t>
+      </w:r>
+    </w:p>
+    <w:p>
+      <w:pPr>
+        <w:rPr>
+          <w:rFonts w:ascii="Arial Black" w:hAnsi="Arial Black"/>
+          <w:sz w:val="30"/>
+          <w:szCs w:val="30"/>
+        </w:rPr>
+      </w:pPr>
+      <w:r>
+        <w:rPr>
+          <w:rFonts w:ascii="Arial Black" w:hAnsi="Arial Black"/>
+          <w:sz w:val="30"/>
+          <w:szCs w:val="30"/>
+        </w:rPr>
+        <w:t xml:space="preserve">) </w:t>
+      </w:r>
+      <w:r>
+        <w:rPr>
+          <w:rFonts w:ascii="Arial Black" w:hAnsi="Arial Black"/>
+          <w:color w:val="FF0000"/>
+          <w:sz w:val="30"/>
+          <w:szCs w:val="30"/>
+          <w:shd w:val="pct15" w:color="auto" w:fill="FFFFFF"/>
+        </w:rPr>
+        <w:t>VALUES</w:t>
+      </w:r>
+      <w:r>
+        <w:rPr>
+          <w:rFonts w:ascii="Arial Black" w:hAnsi="Arial Black"/>
+          <w:color w:val="FF0000"/>
+          <w:sz w:val="30"/>
+          <w:szCs w:val="30"/>
+          <w:shd w:val="pct15" w:color="auto" w:fill="FFFFFF"/>
+        </w:rPr>
+        <w:t>(</w:t>
+      </w:r>
+      <w:r>
+        <w:rPr>
+          <w:rFonts w:ascii="Arial Black" w:hAnsi="Arial Black" w:hint="eastAsia"/>
+          <w:color w:val="FF0000"/>
+          <w:sz w:val="30"/>
+          <w:szCs w:val="30"/>
+          <w:shd w:val="pct15" w:color="auto" w:fill="FFFFFF"/>
+        </w:rPr>
+        <w:t>和常规的区别</w:t>
+      </w:r>
+      <w:r>
+        <w:rPr>
+          <w:rFonts w:ascii="Arial Black" w:hAnsi="Arial Black"/>
+          <w:color w:val="FF0000"/>
+          <w:sz w:val="30"/>
+          <w:szCs w:val="30"/>
+          <w:shd w:val="pct15" w:color="auto" w:fill="FFFFFF"/>
+        </w:rPr>
+        <w:t>)</w:t>
+      </w:r>
+      <w:r>
+        <w:rPr>
+          <w:rFonts w:ascii="Arial Black" w:hAnsi="Arial Black"/>
+          <w:sz w:val="30"/>
+          <w:szCs w:val="30"/>
+        </w:rPr>
+        <w:t xml:space="preserve"> ('cxk123','cxknmsl','2019-06-03 10:20:35','2019-06-03 10:21:16'),</w:t>
+      </w:r>
+    </w:p>
+    <w:p>
+      <w:pPr>
+        <w:rPr>
+          <w:rFonts w:ascii="Arial Black" w:hAnsi="Arial Black"/>
+          <w:sz w:val="30"/>
+          <w:szCs w:val="30"/>
+        </w:rPr>
+      </w:pPr>
+      <w:r>
+        <w:rPr>
+          <w:rFonts w:ascii="Arial Black" w:hAnsi="Arial Black"/>
+          <w:sz w:val="30"/>
+          <w:szCs w:val="30"/>
+        </w:rPr>
+        <w:t>('nikki','nikki1206','2019-06-03 10:20:35','2019-06-03 10:21:16'),</w:t>
+      </w:r>
+    </w:p>
+    <w:p>
+      <w:pPr>
+        <w:rPr>
+          <w:rFonts w:ascii="Arial Black" w:hAnsi="Arial Black"/>
+          <w:sz w:val="30"/>
+          <w:szCs w:val="30"/>
+        </w:rPr>
+      </w:pPr>
+      <w:r>
+        <w:rPr>
+          <w:rFonts w:ascii="Arial Black" w:hAnsi="Arial Black"/>
+          <w:sz w:val="30"/>
+          <w:szCs w:val="30"/>
+        </w:rPr>
+        <w:t xml:space="preserve">('cxkFans','cxkF2019y01m01d','2019-06-03 </w:t>
+      </w:r>
+      <w:r>
+        <w:rPr>
+          <w:rFonts w:ascii="Arial Black" w:hAnsi="Arial Black"/>
+          <w:sz w:val="30"/>
+          <w:szCs w:val="30"/>
+        </w:rPr>
+        <w:lastRenderedPageBreak/>
+        <w:t>10:20:35','2019-06-03 10:21:16'),</w:t>
+      </w:r>
+    </w:p>
+    <w:p>
+      <w:pPr>
+        <w:rPr>
+          <w:rFonts w:ascii="Arial Black" w:hAnsi="Arial Black"/>
+          <w:sz w:val="30"/>
+          <w:szCs w:val="30"/>
+        </w:rPr>
+      </w:pPr>
+      <w:r>
+        <w:rPr>
+          <w:rFonts w:ascii="Arial Black" w:hAnsi="Arial Black"/>
+          <w:sz w:val="30"/>
+          <w:szCs w:val="30"/>
+        </w:rPr>
+        <w:t>('sjfosjoejcie','asdfghjkl123456789','2019-06-03 10:20:35','2019-06-03 10:21:16'),</w:t>
+      </w:r>
+    </w:p>
+    <w:p>
+      <w:pPr>
+        <w:rPr>
+          <w:rFonts w:ascii="Arial Black" w:hAnsi="Arial Black"/>
+          <w:sz w:val="30"/>
+          <w:szCs w:val="30"/>
+        </w:rPr>
+      </w:pPr>
+      <w:r>
+        <w:rPr>
+          <w:rFonts w:ascii="Arial Black" w:hAnsi="Arial Black"/>
+          <w:sz w:val="30"/>
+          <w:szCs w:val="30"/>
+        </w:rPr>
+        <w:t>('howlongmybaby','15kilimetersss','2019-06-03 10:20:35','2019-06-03 10:21:16');</w:t>
+      </w:r>
+    </w:p>
+    <w:p>
+      <w:pPr>
+        <w:rPr>
+          <w:rFonts w:ascii="Arial Black" w:hAnsi="Arial Black"/>
+          <w:sz w:val="30"/>
+          <w:szCs w:val="30"/>
+        </w:rPr>
+      </w:pPr>
+    </w:p>
+    <w:p>
+      <w:pPr>
+        <w:rPr>
+          <w:rFonts w:ascii="Arial Black" w:hAnsi="Arial Black"/>
+          <w:sz w:val="30"/>
+          <w:szCs w:val="30"/>
+        </w:rPr>
+      </w:pPr>
+      <w:r>
+        <w:rPr>
+          <w:noProof/>
+        </w:rPr>
+        <w:drawing>
+          <wp:inline distT="0" distB="0" distL="0" distR="0" wp14:anchorId="0C37DE1A" wp14:editId="62F2B209">
+            <wp:extent cx="5274310" cy="1010285"/>
+            <wp:effectExtent l="0" t="0" r="2540" b="0"/>
+            <wp:docPr id="5" name="图片 5"/>
+            <wp:cNvGraphicFramePr>
+              <a:graphicFrameLocks xmlns:a="http://schemas.openxmlformats.org/drawingml/2006/main" noChangeAspect="1"/>
+            </wp:cNvGraphicFramePr>
+            <a:graphic xmlns:a="http://schemas.openxmlformats.org/drawingml/2006/main">
+              <a:graphicData uri="http://schemas.openxmlformats.org/drawingml/2006/picture">
+                <pic:pic xmlns:pic="http://schemas.openxmlformats.org/drawingml/2006/picture">
+                  <pic:nvPicPr>
+                    <pic:cNvPr id="0" name="Picture 4"/>
+                    <pic:cNvPicPr>
+                      <a:picLocks noChangeAspect="1" noChangeArrowheads="1"/>
+                    </pic:cNvPicPr>
+                  </pic:nvPicPr>
+                  <pic:blipFill>
+                    <a:blip r:embed="rId8">
+                      <a:extLst>
+                        <a:ext uri="{28A0092B-C50C-407E-A947-70E740481C1C}">
+                          <a14:useLocalDpi xmlns:a14="http://schemas.microsoft.com/office/drawing/2010/main" val="0"/>
+                        </a:ext>
+                      </a:extLst>
+                    </a:blip>
+                    <a:srcRect/>
+                    <a:stretch>
+                      <a:fillRect/>
+                    </a:stretch>
+                  </pic:blipFill>
+                  <pic:spPr bwMode="auto">
+                    <a:xfrm>
+                      <a:off x="0" y="0"/>
+                      <a:ext cx="5274310" cy="1010285"/>
+                    </a:xfrm>
+                    <a:prstGeom prst="rect">
+                      <a:avLst/>
+                    </a:prstGeom>
+                    <a:noFill/>
+                    <a:ln>
+                      <a:noFill/>
+                    </a:ln>
+                  </pic:spPr>
+                </pic:pic>
+              </a:graphicData>
+            </a:graphic>
+          </wp:inline>
+        </w:drawing>
+      </w:r>
+    </w:p>
+    <w:p>
+      <w:pPr>
+        <w:rPr>
+          <w:rFonts w:ascii="Arial Black" w:hAnsi="Arial Black"/>
+          <w:sz w:val="30"/>
+          <w:szCs w:val="30"/>
+        </w:rPr>
+      </w:pPr>
+    </w:p>
+    <w:p>
+      <w:pPr>
+        <w:rPr>
+          <w:rFonts w:ascii="Arial Black" w:hAnsi="Arial Black"/>
+          <w:sz w:val="30"/>
+          <w:szCs w:val="30"/>
+        </w:rPr>
+      </w:pPr>
+      <w:r>
+        <w:rPr>
+          <w:rFonts w:ascii="Arial Black" w:hAnsi="Arial Black" w:hint="eastAsia"/>
+          <w:sz w:val="30"/>
+          <w:szCs w:val="30"/>
+        </w:rPr>
+        <w:t>最基本查询方式</w:t>
+      </w:r>
+      <w:r>
+        <w:rPr>
+          <w:rFonts w:ascii="Arial Black" w:hAnsi="Arial Black" w:hint="eastAsia"/>
+          <w:sz w:val="30"/>
+          <w:szCs w:val="30"/>
+        </w:rPr>
+        <w:t>:</w:t>
+      </w:r>
+    </w:p>
+    <w:p>
+      <w:pPr>
+        <w:rPr>
+          <w:rFonts w:ascii="Arial Black" w:hAnsi="Arial Black"/>
+          <w:sz w:val="30"/>
+          <w:szCs w:val="30"/>
+        </w:rPr>
+      </w:pPr>
+      <w:r>
+        <w:rPr>
+          <w:rFonts w:ascii="Arial Black" w:hAnsi="Arial Black"/>
+          <w:sz w:val="30"/>
+          <w:szCs w:val="30"/>
+        </w:rPr>
+        <w:t>SELECT *</w:t>
+      </w:r>
+      <w:r>
+        <w:rPr>
+          <w:rFonts w:ascii="Arial Black" w:hAnsi="Arial Black"/>
+          <w:sz w:val="30"/>
+          <w:szCs w:val="30"/>
+        </w:rPr>
+        <w:t>(</w:t>
+      </w:r>
+      <w:r>
+        <w:rPr>
+          <w:rFonts w:ascii="Arial Black" w:hAnsi="Arial Black" w:hint="eastAsia"/>
+          <w:sz w:val="30"/>
+          <w:szCs w:val="30"/>
+        </w:rPr>
+        <w:t>星号仅用于表内所有字段</w:t>
+      </w:r>
+      <w:r>
+        <w:rPr>
+          <w:rFonts w:ascii="Arial Black" w:hAnsi="Arial Black"/>
+          <w:sz w:val="30"/>
+          <w:szCs w:val="30"/>
+        </w:rPr>
+        <w:t xml:space="preserve">) </w:t>
+      </w:r>
+      <w:r>
+        <w:rPr>
+          <w:rFonts w:ascii="Arial Black" w:hAnsi="Arial Black"/>
+          <w:sz w:val="30"/>
+          <w:szCs w:val="30"/>
+        </w:rPr>
+        <w:t xml:space="preserve"> FROM `</w:t>
+      </w:r>
+      <w:r>
+        <w:rPr>
+          <w:rFonts w:ascii="Arial Black" w:hAnsi="Arial Black" w:hint="eastAsia"/>
+          <w:sz w:val="30"/>
+          <w:szCs w:val="30"/>
+        </w:rPr>
+        <w:t>表名</w:t>
+      </w:r>
+      <w:r>
+        <w:rPr>
+          <w:rFonts w:ascii="Arial Black" w:hAnsi="Arial Black"/>
+          <w:sz w:val="30"/>
+          <w:szCs w:val="30"/>
+        </w:rPr>
+        <w:t>` WHERE `id` = 3;</w:t>
+      </w:r>
+    </w:p>
+    <w:p>
+      <w:pPr>
+        <w:rPr>
+          <w:rFonts w:ascii="Arial Black" w:hAnsi="Arial Black"/>
+          <w:sz w:val="30"/>
+          <w:szCs w:val="30"/>
+        </w:rPr>
+      </w:pPr>
+      <w:r>
+        <w:rPr>
+          <w:rFonts w:ascii="Arial Black" w:hAnsi="Arial Black"/>
+          <w:noProof/>
+          <w:sz w:val="30"/>
+          <w:szCs w:val="30"/>
+        </w:rPr>
+        <w:drawing>
+          <wp:inline distT="0" distB="0" distL="0" distR="0" wp14:anchorId="05EBECA4" wp14:editId="5BE1496F">
+            <wp:extent cx="2505075" cy="152400"/>
+            <wp:effectExtent l="0" t="0" r="9525" b="0"/>
+            <wp:docPr id="6" name="图片 6"/>
+            <wp:cNvGraphicFramePr>
+              <a:graphicFrameLocks xmlns:a="http://schemas.openxmlformats.org/drawingml/2006/main" noChangeAspect="1"/>
+            </wp:cNvGraphicFramePr>
+            <a:graphic xmlns:a="http://schemas.openxmlformats.org/drawingml/2006/main">
+              <a:graphicData uri="http://schemas.openxmlformats.org/drawingml/2006/picture">
+                <pic:pic xmlns:pic="http://schemas.openxmlformats.org/drawingml/2006/picture">
+                  <pic:nvPicPr>
+                    <pic:cNvPr id="0" name="Picture 6"/>
+                    <pic:cNvPicPr>
+                      <a:picLocks noChangeAspect="1" noChangeArrowheads="1"/>
+                    </pic:cNvPicPr>
+                  </pic:nvPicPr>
+                  <pic:blipFill>
+                    <a:blip r:embed="rId9">
+                      <a:extLst>
+                        <a:ext uri="{28A0092B-C50C-407E-A947-70E740481C1C}">
+                          <a14:useLocalDpi xmlns:a14="http://schemas.microsoft.com/office/drawing/2010/main" val="0"/>
+                        </a:ext>
+                      </a:extLst>
+                    </a:blip>
+                    <a:srcRect/>
+                    <a:stretch>
+                      <a:fillRect/>
+                    </a:stretch>
+                  </pic:blipFill>
+                  <pic:spPr bwMode="auto">
+                    <a:xfrm>
+                      <a:off x="0" y="0"/>
+                      <a:ext cx="2505075" cy="152400"/>
+                    </a:xfrm>
+                    <a:prstGeom prst="rect">
+                      <a:avLst/>
+                    </a:prstGeom>
+                    <a:noFill/>
+                    <a:ln>
+                      <a:noFill/>
+                    </a:ln>
+                  </pic:spPr>
+                </pic:pic>
+              </a:graphicData>
+            </a:graphic>
+          </wp:inline>
+        </w:drawing>
+      </w:r>
+    </w:p>
+    <w:p>
+      <w:pPr>
+        <w:rPr>
+          <w:rFonts w:ascii="Arial Black" w:hAnsi="Arial Black"/>
+          <w:sz w:val="30"/>
+          <w:szCs w:val="30"/>
+        </w:rPr>
+      </w:pPr>
+    </w:p>
+    <w:p>
+      <w:pPr>
+        <w:rPr>
+          <w:rFonts w:ascii="Arial Black" w:hAnsi="Arial Black"/>
+          <w:sz w:val="30"/>
+          <w:szCs w:val="30"/>
+        </w:rPr>
+      </w:pPr>
+      <w:r>
+        <w:rPr>
+          <w:rFonts w:ascii="Arial Black" w:hAnsi="Arial Black" w:hint="eastAsia"/>
+          <w:sz w:val="30"/>
+          <w:szCs w:val="30"/>
+        </w:rPr>
+        <w:t>表内数据删除方式</w:t>
+      </w:r>
+      <w:r>
+        <w:rPr>
+          <w:rFonts w:ascii="Arial Black" w:hAnsi="Arial Black" w:hint="eastAsia"/>
+          <w:sz w:val="30"/>
+          <w:szCs w:val="30"/>
+        </w:rPr>
+        <w:t>:</w:t>
+      </w:r>
+    </w:p>
+    <w:p>
+      <w:pPr>
+        <w:rPr>
+          <w:rFonts w:ascii="Arial Black" w:hAnsi="Arial Black"/>
+          <w:sz w:val="30"/>
+          <w:szCs w:val="30"/>
+        </w:rPr>
+      </w:pPr>
+      <w:r>
+        <w:rPr>
+          <w:rFonts w:ascii="Arial Black" w:hAnsi="Arial Black"/>
+          <w:sz w:val="30"/>
+          <w:szCs w:val="30"/>
+        </w:rPr>
+        <w:t>D</w:t>
+      </w:r>
+      <w:bookmarkStart w:id="0" w:name="_GoBack"/>
+      <w:bookmarkEnd w:id="0"/>
+      <w:r>
+        <w:rPr>
+          <w:rFonts w:ascii="Arial Black" w:hAnsi="Arial Black"/>
+          <w:sz w:val="30"/>
+          <w:szCs w:val="30"/>
+        </w:rPr>
+        <w:t>ELETE FROM `users` WHERE `id` &lt;&gt; 2;</w:t>
+      </w:r>
+    </w:p>
+    <w:p>
+      <w:pPr>
+        <w:rPr>
+          <w:rFonts w:ascii="Arial Black" w:hAnsi="Arial Black"/>
+          <w:sz w:val="30"/>
+          <w:szCs w:val="30"/>
+        </w:rPr>
+      </w:pPr>
+      <w:r>
+        <w:rPr>
+          <w:rFonts w:ascii="Arial Black" w:hAnsi="Arial Black"/>
+          <w:noProof/>
+          <w:sz w:val="30"/>
+          <w:szCs w:val="30"/>
+        </w:rPr>
+        <w:drawing>
+          <wp:inline distT="0" distB="0" distL="0" distR="0" wp14:anchorId="5568E62F" wp14:editId="157FBFA6">
+            <wp:extent cx="2505075" cy="152400"/>
+            <wp:effectExtent l="0" t="0" r="9525" b="0"/>
+            <wp:docPr id="7" name="图片 7"/>
+            <wp:cNvGraphicFramePr>
+              <a:graphicFrameLocks xmlns:a="http://schemas.openxmlformats.org/drawingml/2006/main" noChangeAspect="1"/>
+            </wp:cNvGraphicFramePr>
+            <a:graphic xmlns:a="http://schemas.openxmlformats.org/drawingml/2006/main">
+              <a:graphicData uri="http://schemas.openxmlformats.org/drawingml/2006/picture">
+                <pic:pic xmlns:pic="http://schemas.openxmlformats.org/drawingml/2006/picture">
+                  <pic:nvPicPr>
+                    <pic:cNvPr id="0" name="Picture 7"/>
+                    <pic:cNvPicPr>
+                      <a:picLocks noChangeAspect="1" noChangeArrowheads="1"/>
+                    </pic:cNvPicPr>
+                  </pic:nvPicPr>
+                  <pic:blipFill>
+                    <a:blip r:embed="rId9">
+                      <a:extLst>
+                        <a:ext uri="{28A0092B-C50C-407E-A947-70E740481C1C}">
+                          <a14:useLocalDpi xmlns:a14="http://schemas.microsoft.com/office/drawing/2010/main" val="0"/>
+                        </a:ext>
+                      </a:extLst>
+                    </a:blip>
+                    <a:srcRect/>
+                    <a:stretch>
+                      <a:fillRect/>
+                    </a:stretch>
+                  </pic:blipFill>
+                  <pic:spPr bwMode="auto">
+                    <a:xfrm>
+                      <a:off x="0" y="0"/>
+                      <a:ext cx="2505075" cy="152400"/>
+                    </a:xfrm>
+                    <a:prstGeom prst="rect">
+                      <a:avLst/>
+                    </a:prstGeom>
+                    <a:noFill/>
+                    <a:ln>
+                      <a:noFill/>
+                    </a:ln>
+                  </pic:spPr>
+                </pic:pic>
+              </a:graphicData>
+            </a:graphic>
+          </wp:inline>
+        </w:drawing>
+      </w:r>
+    </w:p>
+    <w:p>
+      <w:pPr>
+        <w:rPr>
+          <w:rFonts w:ascii="Arial Black" w:hAnsi="Arial Black" w:hint="eastAsia"/>
+          <w:sz w:val="30"/>
+          <w:szCs w:val="30"/>
+        </w:rPr>
+      </w:pPr>
+      <w:r>
+        <w:rPr>
+          <w:rFonts w:ascii="Arial Black" w:hAnsi="Arial Black" w:hint="eastAsia"/>
+          <w:sz w:val="30"/>
+          <w:szCs w:val="30"/>
+        </w:rPr>
+        <w:t>*</w:t>
+      </w:r>
+      <w:r>
+        <w:rPr>
+          <w:rFonts w:ascii="Arial Black" w:hAnsi="Arial Black"/>
+          <w:sz w:val="30"/>
+          <w:szCs w:val="30"/>
+        </w:rPr>
+        <w:t xml:space="preserve">(“=” </w:t>
+      </w:r>
+      <w:r>
+        <w:rPr>
+          <w:rFonts w:ascii="Arial Black" w:hAnsi="Arial Black" w:hint="eastAsia"/>
+          <w:sz w:val="30"/>
+          <w:szCs w:val="30"/>
+        </w:rPr>
+        <w:t>等于</w:t>
+      </w:r>
+    </w:p>
+    <w:p>
+      <w:pPr>
+        <w:rPr>
+          <w:rFonts w:ascii="Arial Black" w:hAnsi="Arial Black"/>
+          <w:sz w:val="30"/>
+          <w:szCs w:val="30"/>
+        </w:rPr>
+      </w:pPr>
+      <w:r>
+        <w:rPr>
+          <w:rFonts w:ascii="Arial Black" w:hAnsi="Arial Black"/>
+          <w:sz w:val="30"/>
+          <w:szCs w:val="30"/>
+        </w:rPr>
+        <w:t xml:space="preserve">“&gt;” </w:t>
+      </w:r>
+      <w:r>
+        <w:rPr>
+          <w:rFonts w:ascii="Arial Black" w:hAnsi="Arial Black" w:hint="eastAsia"/>
+          <w:sz w:val="30"/>
+          <w:szCs w:val="30"/>
+        </w:rPr>
+        <w:t>大于</w:t>
+      </w:r>
+    </w:p>
+    <w:p>
+      <w:pPr>
+        <w:rPr>
+          <w:rFonts w:ascii="Arial Black" w:hAnsi="Arial Black"/>
+          <w:sz w:val="30"/>
+          <w:szCs w:val="30"/>
+        </w:rPr>
+      </w:pPr>
+      <w:r>
+        <w:rPr>
+          <w:rFonts w:ascii="Arial Black" w:hAnsi="Arial Black"/>
+          <w:sz w:val="30"/>
+          <w:szCs w:val="30"/>
+        </w:rPr>
+        <w:t xml:space="preserve">“&lt;” </w:t>
+      </w:r>
+      <w:r>
+        <w:rPr>
+          <w:rFonts w:ascii="Arial Black" w:hAnsi="Arial Black" w:hint="eastAsia"/>
+          <w:sz w:val="30"/>
+          <w:szCs w:val="30"/>
+        </w:rPr>
+        <w:t>小于</w:t>
+      </w:r>
+    </w:p>
+    <w:p>
+      <w:pPr>
+        <w:rPr>
+          <w:rFonts w:ascii="Arial Black" w:hAnsi="Arial Black"/>
+          <w:sz w:val="30"/>
+          <w:szCs w:val="30"/>
+        </w:rPr>
+      </w:pPr>
+      <w:r>
+        <w:rPr>
+          <w:rFonts w:ascii="Arial Black" w:hAnsi="Arial Black"/>
+          <w:sz w:val="30"/>
+          <w:szCs w:val="30"/>
+        </w:rPr>
+        <w:t xml:space="preserve">“&gt;=” </w:t>
+      </w:r>
+      <w:r>
+        <w:rPr>
+          <w:rFonts w:ascii="Arial Black" w:hAnsi="Arial Black" w:hint="eastAsia"/>
+          <w:sz w:val="30"/>
+          <w:szCs w:val="30"/>
+        </w:rPr>
+        <w:t>大于等于</w:t>
+      </w:r>
+    </w:p>
+    <w:p>
+      <w:pPr>
+        <w:rPr>
+          <w:rFonts w:ascii="Arial Black" w:hAnsi="Arial Black"/>
+          <w:sz w:val="30"/>
+          <w:szCs w:val="30"/>
+        </w:rPr>
+      </w:pPr>
+      <w:r>
+        <w:rPr>
+          <w:rFonts w:ascii="Arial Black" w:hAnsi="Arial Black"/>
+          <w:sz w:val="30"/>
+          <w:szCs w:val="30"/>
+        </w:rPr>
+        <w:t xml:space="preserve">“&lt;=” </w:t>
+      </w:r>
+      <w:r>
+        <w:rPr>
+          <w:rFonts w:ascii="Arial Black" w:hAnsi="Arial Black" w:hint="eastAsia"/>
+          <w:sz w:val="30"/>
+          <w:szCs w:val="30"/>
+        </w:rPr>
+        <w:t>小于等于</w:t>
+      </w:r>
+    </w:p>
+    <w:p>
+      <w:pPr>
+        <w:rPr>
+          <w:rFonts w:ascii="Arial Black" w:hAnsi="Arial Black" w:hint="eastAsia"/>
+          <w:sz w:val="30"/>
+          <w:szCs w:val="30"/>
+        </w:rPr>
+      </w:pPr>
+      <w:r>
+        <w:rPr>
+          <w:rFonts w:ascii="Arial Black" w:hAnsi="Arial Black"/>
+          <w:sz w:val="30"/>
+          <w:szCs w:val="30"/>
+        </w:rPr>
+        <w:lastRenderedPageBreak/>
+        <w:t xml:space="preserve">“&lt;&gt;” </w:t>
+      </w:r>
+      <w:r>
+        <w:rPr>
+          <w:rFonts w:ascii="Arial Black" w:hAnsi="Arial Black" w:hint="eastAsia"/>
+          <w:sz w:val="30"/>
+          <w:szCs w:val="30"/>
+        </w:rPr>
+        <w:t>不等于</w:t>
+      </w:r>
+      <w:r>
+        <w:rPr>
+          <w:rFonts w:ascii="Arial Black" w:hAnsi="Arial Black"/>
+          <w:sz w:val="30"/>
+          <w:szCs w:val="30"/>
+        </w:rPr>
+        <w:t>)</w:t>
       </w:r>
     </w:p>
     <w:sectPr>

</xml_diff>